<commit_message>
added a few lines to the Game Agent 2025
</commit_message>
<xml_diff>
--- a/The “Game” for Game Agent 2025.docx
+++ b/The “Game” for Game Agent 2025.docx
@@ -339,7 +339,7 @@
         <w:rPr>
           <w:rtl w:val="0"/>
         </w:rPr>
-        <w:t xml:space="preserve">The size projection “aura” of the Team Agent will inversely affect the “rate of energy burn”</w:t>
+        <w:t xml:space="preserve">The size of the projection “aura” of the Team Agent will inversely affect the “rate of energy burn”.  </w:t>
       </w:r>
     </w:p>
     <w:p>
@@ -501,7 +501,43 @@
         <w:rPr>
           <w:rtl w:val="0"/>
         </w:rPr>
-        <w:t xml:space="preserve">The size of the detection“aura” projected by the ghosts is a factor in the hardness of the game. The “easy” game will have a projection aura of at least four hallway widths for each ghost. The “easy” Basic Agent example will have about half the size of the projection aura of the ghosts. </w:t>
+        <w:t xml:space="preserve">The size of the projection “aura” projected by the ghosts is a factor in the hardness of the game. The “easy” game will have a projection aura of at least four hallway widths for each ghost. The “easy” Basic Agent example will have about half the size of the projection aura of the ghosts. Projection auras are circular. They project thru walls. </w:t>
+      </w:r>
+    </w:p>
+    <w:p>
+      <w:pPr>
+        <w:numPr>
+          <w:ilvl w:val="0"/>
+          <w:numId w:val="2"/>
+        </w:numPr>
+        <w:ind w:left="720" w:hanging="360"/>
+        <w:rPr>
+          <w:u w:val="none"/>
+        </w:rPr>
+      </w:pPr>
+      <w:r>
+        <w:rPr>
+          <w:rtl w:val="0"/>
+        </w:rPr>
+        <w:t xml:space="preserve">The “detector aura” (ie, how far Agents and ghosts see) is an ellipse with the Agent in one vertex and the other is the direction the Agent is looking. </w:t>
+      </w:r>
+    </w:p>
+    <w:p>
+      <w:pPr>
+        <w:numPr>
+          <w:ilvl w:val="0"/>
+          <w:numId w:val="2"/>
+        </w:numPr>
+        <w:ind w:left="720" w:hanging="360"/>
+        <w:rPr>
+          <w:u w:val="none"/>
+        </w:rPr>
+      </w:pPr>
+      <w:r>
+        <w:rPr>
+          <w:rtl w:val="0"/>
+        </w:rPr>
+        <w:t xml:space="preserve">When “projection” and “detector” auras touch, AI’s are influenced. Think hit box overlap.</w:t>
       </w:r>
     </w:p>
     <w:p>
@@ -632,7 +668,24 @@
         <w:rPr>
           <w:rtl w:val="0"/>
         </w:rPr>
-        <w:t xml:space="preserve">  </w:t>
+        <w:t xml:space="preserve">What happens when two Agents collide in the finals?  What happens when three or more collide at the same time, or slightly different times? Are two Agents able to gang up on a third Agent in the finals? </w:t>
+      </w:r>
+    </w:p>
+    <w:p>
+      <w:pPr>
+        <w:numPr>
+          <w:ilvl w:val="0"/>
+          <w:numId w:val="1"/>
+        </w:numPr>
+        <w:ind w:left="720" w:hanging="360"/>
+        <w:rPr>
+          <w:u w:val="none"/>
+        </w:rPr>
+      </w:pPr>
+      <w:r>
+        <w:rPr>
+          <w:rtl w:val="0"/>
+        </w:rPr>
       </w:r>
     </w:p>
     <w:p>

</xml_diff>